<commit_message>
update submitted version to Ecology
</commit_message>
<xml_diff>
--- a/ms/SI_stan_spectra_to_submit.docx
+++ b/ms/SI_stan_spectra_to_submit.docx
@@ -5,66 +5,99 @@
     <w:p>
       <w:pPr>
         <w:pStyle w:val="Title"/>
-        <w:spacing w:before="0" w:after="0"/>
-      </w:pPr>
-      <w:r>
+        <w:spacing w:before="0" w:after="0" w:line="480" w:lineRule="auto"/>
+        <w:jc w:val="left"/>
+        <w:rPr>
+          <w:sz w:val="24"/>
+          <w:szCs w:val="24"/>
+        </w:rPr>
+      </w:pPr>
+      <w:r>
+        <w:rPr>
+          <w:sz w:val="24"/>
+          <w:szCs w:val="24"/>
+        </w:rPr>
         <w:t>Supplementary Information: Bayesian hierarchical modeling of size spectra</w:t>
       </w:r>
     </w:p>
     <w:p>
       <w:pPr>
         <w:pStyle w:val="Author"/>
-        <w:spacing w:after="0"/>
-        <w:rPr>
+        <w:spacing w:after="0" w:line="480" w:lineRule="auto"/>
+        <w:rPr>
+          <w:rFonts w:cs="Times New Roman"/>
           <w:vertAlign w:val="superscript"/>
         </w:rPr>
       </w:pPr>
       <w:r>
+        <w:rPr>
+          <w:rFonts w:cs="Times New Roman"/>
+        </w:rPr>
         <w:t>Jeff S. Wesner</w:t>
       </w:r>
       <w:proofErr w:type="gramStart"/>
       <w:r>
         <w:rPr>
+          <w:rFonts w:cs="Times New Roman"/>
           <w:vertAlign w:val="superscript"/>
         </w:rPr>
         <w:t>1,</w:t>
       </w:r>
       <w:r>
+        <w:rPr>
+          <w:rFonts w:cs="Times New Roman"/>
+        </w:rPr>
         <w:t>,</w:t>
       </w:r>
       <w:proofErr w:type="gramEnd"/>
       <w:r>
+        <w:rPr>
+          <w:rFonts w:cs="Times New Roman"/>
+        </w:rPr>
         <w:t xml:space="preserve"> Justin P.F. Pomeranz</w:t>
       </w:r>
       <w:r>
         <w:rPr>
+          <w:rFonts w:cs="Times New Roman"/>
           <w:vertAlign w:val="superscript"/>
         </w:rPr>
         <w:t>2</w:t>
       </w:r>
       <w:r>
+        <w:rPr>
+          <w:rFonts w:cs="Times New Roman"/>
+        </w:rPr>
         <w:t>, James R. Junker</w:t>
       </w:r>
       <w:r>
         <w:rPr>
+          <w:rFonts w:cs="Times New Roman"/>
           <w:vertAlign w:val="superscript"/>
         </w:rPr>
         <w:t>3,4</w:t>
       </w:r>
       <w:r>
+        <w:rPr>
+          <w:rFonts w:cs="Times New Roman"/>
+        </w:rPr>
         <w:t>, Vojsava Gjoni</w:t>
       </w:r>
       <w:r>
         <w:rPr>
+          <w:rFonts w:cs="Times New Roman"/>
           <w:vertAlign w:val="superscript"/>
         </w:rPr>
         <w:t>1</w:t>
       </w:r>
       <w:r>
+        <w:rPr>
+          <w:rFonts w:cs="Times New Roman"/>
+        </w:rPr>
         <w:t>, and Yuhlong Lio</w:t>
       </w:r>
       <w:r>
         <w:rPr>
+          <w:rFonts w:cs="Times New Roman"/>
           <w:vertAlign w:val="superscript"/>
         </w:rPr>
         <w:t>5</w:t>
@@ -73,7 +106,21 @@
     <w:p>
       <w:pPr>
         <w:pStyle w:val="BodyText"/>
-      </w:pPr>
+        <w:spacing w:before="0" w:after="0"/>
+        <w:ind w:firstLine="0"/>
+        <w:rPr>
+          <w:i/>
+        </w:rPr>
+      </w:pPr>
+      <w:r>
+        <w:t xml:space="preserve">Journal: </w:t>
+      </w:r>
+      <w:r>
+        <w:rPr>
+          <w:i/>
+        </w:rPr>
+        <w:t>Ecology</w:t>
+      </w:r>
     </w:p>
     <w:p>
       <w:pPr>
@@ -173,68 +220,82 @@
     </w:p>
     <w:p>
       <w:pPr>
-        <w:spacing w:after="0"/>
-      </w:pPr>
-      <w:r>
-        <w:br w:type="page"/>
+        <w:spacing w:after="0" w:line="480" w:lineRule="auto"/>
+        <w:rPr>
+          <w:rFonts w:ascii="Times New Roman" w:hAnsi="Times New Roman" w:cs="Times New Roman"/>
+          <w:b/>
+        </w:rPr>
+      </w:pPr>
+      <w:r>
+        <w:rPr>
+          <w:rFonts w:ascii="Times New Roman" w:hAnsi="Times New Roman" w:cs="Times New Roman"/>
+          <w:b/>
+        </w:rPr>
+        <w:t>Appendix S1</w:t>
       </w:r>
     </w:p>
     <w:p>
       <w:pPr>
+        <w:spacing w:after="0" w:line="480" w:lineRule="auto"/>
+        <w:rPr>
+          <w:rFonts w:ascii="Times New Roman" w:hAnsi="Times New Roman" w:cs="Times New Roman"/>
+          <w:i/>
+        </w:rPr>
+      </w:pPr>
+      <w:r>
+        <w:rPr>
+          <w:rFonts w:ascii="Times New Roman" w:hAnsi="Times New Roman" w:cs="Times New Roman"/>
+          <w:i/>
+        </w:rPr>
+        <w:t>Model Assessment</w:t>
+      </w:r>
+    </w:p>
+    <w:p>
+      <w:pPr>
         <w:pStyle w:val="BodyText"/>
         <w:spacing w:before="0" w:after="0"/>
-        <w:ind w:firstLine="0"/>
+        <w:ind w:firstLine="450"/>
         <w:rPr>
           <w:iCs/>
         </w:rPr>
       </w:pPr>
       <w:r>
         <w:rPr>
-          <w:b/>
           <w:iCs/>
         </w:rPr>
-        <w:lastRenderedPageBreak/>
-        <w:t>Introduction</w:t>
-      </w:r>
-    </w:p>
-    <w:p>
-      <w:pPr>
-        <w:pStyle w:val="BodyText"/>
-        <w:spacing w:before="0" w:after="0"/>
-        <w:ind w:firstLine="720"/>
+        <w:t>Model assessment is a key part of</w:t>
+      </w:r>
+      <w:r>
         <w:rPr>
           <w:iCs/>
         </w:rPr>
-      </w:pPr>
+        <w:t xml:space="preserve"> the Bayesian workflo</w:t>
+      </w:r>
       <w:r>
         <w:rPr>
           <w:iCs/>
         </w:rPr>
-        <w:t>Model assessment is a key part of</w:t>
+        <w:t>w, one goal of which is to assess prior influence and model fit</w:t>
       </w:r>
       <w:r>
         <w:rPr>
           <w:iCs/>
         </w:rPr>
-        <w:t xml:space="preserve"> the Bayesian workflo</w:t>
+        <w:t xml:space="preserve"> (</w:t>
       </w:r>
       <w:r>
         <w:rPr>
           <w:iCs/>
         </w:rPr>
-        <w:t>w, one goal of which is to assess prior influence and model fit</w:t>
-      </w:r>
+        <w:t>Co</w:t>
+      </w:r>
+      <w:bookmarkStart w:id="0" w:name="_GoBack"/>
+      <w:bookmarkEnd w:id="0"/>
       <w:r>
         <w:rPr>
           <w:iCs/>
         </w:rPr>
-        <w:t xml:space="preserve"> (</w:t>
-      </w:r>
-      <w:r>
-        <w:rPr>
-          <w:iCs/>
-        </w:rPr>
-        <w:t xml:space="preserve">Conn et al. 2018, </w:t>
+        <w:t xml:space="preserve">nn et al. 2018, </w:t>
       </w:r>
       <w:r>
         <w:rPr>
@@ -458,7 +519,11 @@
         <w:t>prior probability is centered between ~ -2.1</w:t>
       </w:r>
       <w:r>
-        <w:t xml:space="preserve"> to -1.3, making it relatively weak prior that includes most of the </w:t>
+        <w:t xml:space="preserve"> to -1.3, making it relatively weak prior that includes most </w:t>
+      </w:r>
+      <w:r>
+        <w:lastRenderedPageBreak/>
+        <w:t xml:space="preserve">of the </w:t>
       </w:r>
       <w:r>
         <w:t>empirical</w:t>
@@ -875,16 +940,7 @@
             <m:rPr>
               <m:nor/>
             </m:rPr>
-            <m:t>year</m:t>
-          </m:r>
-          <m:r>
-            <m:rPr>
-              <m:nor/>
-            </m:rPr>
-            <w:rPr>
-              <w:rFonts w:ascii="Cambria Math"/>
-            </w:rPr>
-            <m:t>_s</m:t>
+            <m:t>year_s</m:t>
           </m:r>
           <m:r>
             <m:rPr>
@@ -1726,13 +1782,7 @@
         <w:rPr>
           <w:rFonts w:eastAsiaTheme="minorEastAsia"/>
         </w:rPr>
-        <w:t xml:space="preserve">the posterior is much more precise with the sd an order of magnitude smaller, indicating some support for a </w:t>
-      </w:r>
-      <w:r>
-        <w:rPr>
-          <w:rFonts w:eastAsiaTheme="minorEastAsia"/>
-        </w:rPr>
-        <w:t xml:space="preserve">negative slope of -0.1. </w:t>
+        <w:t xml:space="preserve">the posterior is much more precise with the sd an order of magnitude smaller, indicating some support for a negative slope of -0.1. </w:t>
       </w:r>
     </w:p>
     <w:p>
@@ -1748,6 +1798,7 @@
           <w:rFonts w:ascii="Times New Roman" w:hAnsi="Times New Roman" w:cs="Times New Roman"/>
           <w:i/>
         </w:rPr>
+        <w:lastRenderedPageBreak/>
         <w:t>Prior Sensitivity</w:t>
       </w:r>
     </w:p>
@@ -1768,27 +1819,13 @@
         <w:rPr>
           <w:rFonts w:ascii="Times New Roman" w:hAnsi="Times New Roman" w:cs="Times New Roman"/>
         </w:rPr>
-        <w:t xml:space="preserve">The previous section </w:t>
-      </w:r>
-      <w:bookmarkStart w:id="0" w:name="_GoBack"/>
-      <w:r>
-        <w:rPr>
-          <w:rFonts w:ascii="Times New Roman" w:hAnsi="Times New Roman" w:cs="Times New Roman"/>
-        </w:rPr>
-        <w:t>demonstrated</w:t>
-      </w:r>
-      <w:r>
-        <w:rPr>
-          <w:rFonts w:ascii="Times New Roman" w:hAnsi="Times New Roman" w:cs="Times New Roman"/>
-        </w:rPr>
-        <w:t xml:space="preserve"> how to compare </w:t>
-      </w:r>
-      <w:bookmarkEnd w:id="0"/>
-      <w:r>
-        <w:rPr>
-          <w:rFonts w:ascii="Times New Roman" w:hAnsi="Times New Roman" w:cs="Times New Roman"/>
-        </w:rPr>
-        <w:t xml:space="preserve">prior and posterior predictions. A separate question about priors is to understand how sensitive the resulting posteriors are to prior specifications. </w:t>
+        <w:t>The previous section demonstrated</w:t>
+      </w:r>
+      <w:r>
+        <w:rPr>
+          <w:rFonts w:ascii="Times New Roman" w:hAnsi="Times New Roman" w:cs="Times New Roman"/>
+        </w:rPr>
+        <w:t xml:space="preserve"> how to compare prior and posterior predictions. A separate question about priors is to understand how sensitive the resulting posteriors are to prior specifications. </w:t>
       </w:r>
       <w:r>
         <w:rPr>
@@ -1910,14 +1947,7 @@
         <w:rPr>
           <w:rFonts w:ascii="Times New Roman" w:hAnsi="Times New Roman" w:cs="Times New Roman"/>
         </w:rPr>
-        <w:t xml:space="preserve">highly informative </w:t>
-      </w:r>
-      <w:r>
-        <w:rPr>
-          <w:rFonts w:ascii="Times New Roman" w:hAnsi="Times New Roman" w:cs="Times New Roman"/>
-        </w:rPr>
-        <w:lastRenderedPageBreak/>
-        <w:t>with a standard deviation of 0.01, it has a clear influence on the posterior</w:t>
+        <w:t>highly informative with a standard deviation of 0.01, it has a clear influence on the posterior</w:t>
       </w:r>
       <w:r>
         <w:rPr>
@@ -2384,6 +2414,7 @@
         <w:rPr>
           <w:rFonts w:ascii="Times New Roman" w:hAnsi="Times New Roman" w:cs="Times New Roman"/>
         </w:rPr>
+        <w:lastRenderedPageBreak/>
         <w:t xml:space="preserve">Where </w:t>
       </w:r>
       <w:proofErr w:type="spellStart"/>
@@ -2693,7 +2724,6 @@
         <w:rPr>
           <w:rFonts w:ascii="Times New Roman" w:hAnsi="Times New Roman" w:cs="Times New Roman"/>
         </w:rPr>
-        <w:lastRenderedPageBreak/>
         <w:t xml:space="preserve">influence, though this should be explored. The most important result of this is simply to demonstrate that standard model assessment applies to the </w:t>
       </w:r>
       <w:r>
@@ -2785,11 +2815,13 @@
       <w:pPr>
         <w:spacing w:after="0"/>
         <w:rPr>
+          <w:rFonts w:ascii="Times New Roman" w:hAnsi="Times New Roman" w:cs="Times New Roman"/>
           <w:b/>
         </w:rPr>
       </w:pPr>
       <w:r>
         <w:rPr>
+          <w:rFonts w:ascii="Times New Roman" w:hAnsi="Times New Roman" w:cs="Times New Roman"/>
           <w:b/>
         </w:rPr>
         <w:lastRenderedPageBreak/>
@@ -2924,8 +2956,6 @@
               <w:spacing w:after="0"/>
               <w:rPr>
                 <w:rFonts w:ascii="Times New Roman" w:eastAsia="Times New Roman" w:hAnsi="Times New Roman" w:cs="Times New Roman"/>
-                <w:sz w:val="20"/>
-                <w:szCs w:val="20"/>
               </w:rPr>
             </w:pPr>
           </w:p>
@@ -3797,6 +3827,9 @@
         </w:rPr>
       </w:pPr>
       <w:r>
+        <w:rPr>
+          <w:rFonts w:ascii="Times New Roman" w:hAnsi="Times New Roman" w:cs="Times New Roman"/>
+        </w:rPr>
         <w:br w:type="page"/>
       </w:r>
     </w:p>
@@ -3810,9 +3843,13 @@
       <w:pPr>
         <w:pStyle w:val="CaptionedFigure"/>
         <w:spacing w:after="0"/>
-      </w:pPr>
-      <w:r>
-        <w:rPr>
+        <w:rPr>
+          <w:rFonts w:ascii="Times New Roman" w:hAnsi="Times New Roman" w:cs="Times New Roman"/>
+        </w:rPr>
+      </w:pPr>
+      <w:r>
+        <w:rPr>
+          <w:rFonts w:ascii="Times New Roman" w:hAnsi="Times New Roman" w:cs="Times New Roman"/>
           <w:noProof/>
         </w:rPr>
         <w:drawing>
@@ -3863,11 +3900,13 @@
         <w:pStyle w:val="ImageCaption"/>
         <w:spacing w:after="0"/>
         <w:rPr>
+          <w:rFonts w:ascii="Times New Roman" w:hAnsi="Times New Roman" w:cs="Times New Roman"/>
           <w:i w:val="0"/>
         </w:rPr>
       </w:pPr>
       <w:r>
         <w:rPr>
+          <w:rFonts w:ascii="Times New Roman" w:hAnsi="Times New Roman" w:cs="Times New Roman"/>
           <w:i w:val="0"/>
         </w:rPr>
         <w:t>Figure S1. Thirty simulations from a) the prior distribution and b) the posterior distribution after fitting the model to data. Each line represents a single draw from the prior or posterior distributions (mean ±) sd).</w:t>
@@ -3876,16 +3915,26 @@
     <w:p>
       <w:pPr>
         <w:rPr>
+          <w:rFonts w:ascii="Times New Roman" w:hAnsi="Times New Roman" w:cs="Times New Roman"/>
           <w:i/>
         </w:rPr>
       </w:pPr>
       <w:r>
+        <w:rPr>
+          <w:rFonts w:ascii="Times New Roman" w:hAnsi="Times New Roman" w:cs="Times New Roman"/>
+        </w:rPr>
         <w:br w:type="page"/>
       </w:r>
     </w:p>
     <w:p>
-      <w:r>
-        <w:rPr>
+      <w:pPr>
+        <w:rPr>
+          <w:rFonts w:ascii="Times New Roman" w:hAnsi="Times New Roman" w:cs="Times New Roman"/>
+        </w:rPr>
+      </w:pPr>
+      <w:r>
+        <w:rPr>
+          <w:rFonts w:ascii="Times New Roman" w:hAnsi="Times New Roman" w:cs="Times New Roman"/>
           <w:noProof/>
         </w:rPr>
         <w:lastRenderedPageBreak/>
@@ -3937,35 +3986,41 @@
         <w:pStyle w:val="ImageCaption"/>
         <w:spacing w:after="0"/>
         <w:rPr>
+          <w:rFonts w:ascii="Times New Roman" w:hAnsi="Times New Roman" w:cs="Times New Roman"/>
           <w:i w:val="0"/>
         </w:rPr>
       </w:pPr>
       <w:r>
         <w:rPr>
+          <w:rFonts w:ascii="Times New Roman" w:hAnsi="Times New Roman" w:cs="Times New Roman"/>
           <w:i w:val="0"/>
         </w:rPr>
         <w:t>Figure S</w:t>
       </w:r>
       <w:r>
         <w:rPr>
+          <w:rFonts w:ascii="Times New Roman" w:hAnsi="Times New Roman" w:cs="Times New Roman"/>
           <w:i w:val="0"/>
         </w:rPr>
         <w:t>2</w:t>
       </w:r>
       <w:r>
         <w:rPr>
+          <w:rFonts w:ascii="Times New Roman" w:hAnsi="Times New Roman" w:cs="Times New Roman"/>
           <w:i w:val="0"/>
         </w:rPr>
         <w:t xml:space="preserve">. </w:t>
       </w:r>
       <w:r>
         <w:rPr>
+          <w:rFonts w:ascii="Times New Roman" w:hAnsi="Times New Roman" w:cs="Times New Roman"/>
           <w:i w:val="0"/>
         </w:rPr>
         <w:t>Posterior predictive checks</w:t>
       </w:r>
       <w:r>
         <w:rPr>
+          <w:rFonts w:ascii="Times New Roman" w:hAnsi="Times New Roman" w:cs="Times New Roman"/>
           <w:i w:val="0"/>
         </w:rPr>
         <w:t xml:space="preserve"> of models estimating three ISD’s with true </w:t>
@@ -4024,10 +4079,14 @@
     <w:p>
       <w:pPr>
         <w:rPr>
+          <w:rFonts w:ascii="Times New Roman" w:hAnsi="Times New Roman" w:cs="Times New Roman"/>
           <w:i/>
         </w:rPr>
       </w:pPr>
       <w:r>
+        <w:rPr>
+          <w:rFonts w:ascii="Times New Roman" w:hAnsi="Times New Roman" w:cs="Times New Roman"/>
+        </w:rPr>
         <w:br w:type="page"/>
       </w:r>
     </w:p>
@@ -4035,6 +4094,9 @@
       <w:pPr>
         <w:pStyle w:val="ImageCaption"/>
         <w:spacing w:after="0" w:line="480" w:lineRule="auto"/>
+        <w:rPr>
+          <w:rFonts w:ascii="Times New Roman" w:hAnsi="Times New Roman" w:cs="Times New Roman"/>
+        </w:rPr>
       </w:pPr>
     </w:p>
     <w:p>
@@ -5580,6 +5642,7 @@
   <w:style w:type="character" w:default="1" w:styleId="DefaultParagraphFont">
     <w:name w:val="Default Paragraph Font"/>
     <w:uiPriority w:val="1"/>
+    <w:semiHidden/>
     <w:unhideWhenUsed/>
   </w:style>
   <w:style w:type="table" w:default="1" w:styleId="TableNormal">
@@ -6551,21 +6614,6 @@
 </file>
 
 <file path=customXml/item1.xml><?xml version="1.0" encoding="utf-8"?>
-<p:properties xmlns:p="http://schemas.microsoft.com/office/2006/metadata/properties" xmlns:xsi="http://www.w3.org/2001/XMLSchema-instance" xmlns:pc="http://schemas.microsoft.com/office/infopath/2007/PartnerControls">
-  <documentManagement/>
-</p:properties>
-</file>
-
-<file path=customXml/item2.xml><?xml version="1.0" encoding="utf-8"?>
-<?mso-contentType ?>
-<FormTemplates xmlns="http://schemas.microsoft.com/sharepoint/v3/contenttype/forms">
-  <Display>DocumentLibraryForm</Display>
-  <Edit>DocumentLibraryForm</Edit>
-  <New>DocumentLibraryForm</New>
-</FormTemplates>
-</file>
-
-<file path=customXml/item3.xml><?xml version="1.0" encoding="utf-8"?>
 <ct:contentTypeSchema xmlns:ct="http://schemas.microsoft.com/office/2006/metadata/contentType" xmlns:ma="http://schemas.microsoft.com/office/2006/metadata/properties/metaAttributes" ct:_="" ma:_="" ma:contentTypeName="Document" ma:contentTypeID="0x01010010D08B74DB13F641A1FB2572219BFE55" ma:contentTypeVersion="15" ma:contentTypeDescription="Create a new document." ma:contentTypeScope="" ma:versionID="d72e6b404a86689d5149284bbb843f28">
   <xsd:schema xmlns:xsd="http://www.w3.org/2001/XMLSchema" xmlns:xs="http://www.w3.org/2001/XMLSchema" xmlns:p="http://schemas.microsoft.com/office/2006/metadata/properties" xmlns:ns3="26133458-dd6b-4323-9224-444c1d830d6d" xmlns:ns4="ab955a96-761f-4c96-a6fc-04b9ce4c53f5" targetNamespace="http://schemas.microsoft.com/office/2006/metadata/properties" ma:root="true" ma:fieldsID="2fd11072b5cff02776c944f38ca4696e" ns3:_="" ns4:_="">
     <xsd:import namespace="26133458-dd6b-4323-9224-444c1d830d6d"/>
@@ -6802,24 +6850,22 @@
 </ct:contentTypeSchema>
 </file>
 
-<file path=customXml/itemProps1.xml><?xml version="1.0" encoding="utf-8"?>
-<ds:datastoreItem xmlns:ds="http://schemas.openxmlformats.org/officeDocument/2006/customXml" ds:itemID="{A764574C-F1BB-4679-8D6A-DC76BBB69950}">
-  <ds:schemaRefs>
-    <ds:schemaRef ds:uri="http://schemas.microsoft.com/office/2006/metadata/properties"/>
-    <ds:schemaRef ds:uri="http://schemas.microsoft.com/office/infopath/2007/PartnerControls"/>
-  </ds:schemaRefs>
-</ds:datastoreItem>
+<file path=customXml/item2.xml><?xml version="1.0" encoding="utf-8"?>
+<?mso-contentType ?>
+<FormTemplates xmlns="http://schemas.microsoft.com/sharepoint/v3/contenttype/forms">
+  <Display>DocumentLibraryForm</Display>
+  <Edit>DocumentLibraryForm</Edit>
+  <New>DocumentLibraryForm</New>
+</FormTemplates>
 </file>
 
-<file path=customXml/itemProps2.xml><?xml version="1.0" encoding="utf-8"?>
-<ds:datastoreItem xmlns:ds="http://schemas.openxmlformats.org/officeDocument/2006/customXml" ds:itemID="{370149D0-90F7-45F4-9A57-BDE73CF12C5F}">
-  <ds:schemaRefs>
-    <ds:schemaRef ds:uri="http://schemas.microsoft.com/sharepoint/v3/contenttype/forms"/>
-  </ds:schemaRefs>
-</ds:datastoreItem>
+<file path=customXml/item3.xml><?xml version="1.0" encoding="utf-8"?>
+<p:properties xmlns:p="http://schemas.microsoft.com/office/2006/metadata/properties" xmlns:xsi="http://www.w3.org/2001/XMLSchema-instance" xmlns:pc="http://schemas.microsoft.com/office/infopath/2007/PartnerControls">
+  <documentManagement/>
+</p:properties>
 </file>
 
-<file path=customXml/itemProps3.xml><?xml version="1.0" encoding="utf-8"?>
+<file path=customXml/itemProps1.xml><?xml version="1.0" encoding="utf-8"?>
 <ds:datastoreItem xmlns:ds="http://schemas.openxmlformats.org/officeDocument/2006/customXml" ds:itemID="{C9FC3DC1-CF7D-4A9B-B143-484B9B33C7E1}">
   <ds:schemaRefs>
     <ds:schemaRef ds:uri="http://schemas.microsoft.com/office/2006/metadata/contentType"/>
@@ -6836,4 +6882,29 @@
     <ds:schemaRef ds:uri="http://schemas.microsoft.com/internal/obd"/>
   </ds:schemaRefs>
 </ds:datastoreItem>
+</file>
+
+<file path=customXml/itemProps2.xml><?xml version="1.0" encoding="utf-8"?>
+<ds:datastoreItem xmlns:ds="http://schemas.openxmlformats.org/officeDocument/2006/customXml" ds:itemID="{370149D0-90F7-45F4-9A57-BDE73CF12C5F}">
+  <ds:schemaRefs>
+    <ds:schemaRef ds:uri="http://schemas.microsoft.com/sharepoint/v3/contenttype/forms"/>
+  </ds:schemaRefs>
+</ds:datastoreItem>
+</file>
+
+<file path=customXml/itemProps3.xml><?xml version="1.0" encoding="utf-8"?>
+<ds:datastoreItem xmlns:ds="http://schemas.openxmlformats.org/officeDocument/2006/customXml" ds:itemID="{A764574C-F1BB-4679-8D6A-DC76BBB69950}">
+  <ds:schemaRefs>
+    <ds:schemaRef ds:uri="http://purl.org/dc/terms/"/>
+    <ds:schemaRef ds:uri="http://schemas.openxmlformats.org/package/2006/metadata/core-properties"/>
+    <ds:schemaRef ds:uri="http://schemas.microsoft.com/office/2006/documentManagement/types"/>
+    <ds:schemaRef ds:uri="http://schemas.microsoft.com/office/infopath/2007/PartnerControls"/>
+    <ds:schemaRef ds:uri="http://purl.org/dc/elements/1.1/"/>
+    <ds:schemaRef ds:uri="http://schemas.microsoft.com/office/2006/metadata/properties"/>
+    <ds:schemaRef ds:uri="ab955a96-761f-4c96-a6fc-04b9ce4c53f5"/>
+    <ds:schemaRef ds:uri="26133458-dd6b-4323-9224-444c1d830d6d"/>
+    <ds:schemaRef ds:uri="http://www.w3.org/XML/1998/namespace"/>
+    <ds:schemaRef ds:uri="http://purl.org/dc/dcmitype/"/>
+  </ds:schemaRefs>
+</ds:datastoreItem>
 </file>
</xml_diff>